<commit_message>
Added resources used in the document
</commit_message>
<xml_diff>
--- a/Task 1.5/Task 1.5.docx
+++ b/Task 1.5/Task 1.5.docx
@@ -113,7 +113,21 @@
         <w:rPr>
           <w:lang w:val="en-US"/>
         </w:rPr>
-        <w:t>Step 4: Now run the command ‘ git clone ‘ followed by the URL that we already copied in step 1.</w:t>
+        <w:t xml:space="preserve">Step 4: Now run the command </w:t>
+      </w:r>
+      <w:proofErr w:type="gramStart"/>
+      <w:r>
+        <w:rPr>
+          <w:lang w:val="en-US"/>
+        </w:rPr>
+        <w:t>‘ git</w:t>
+      </w:r>
+      <w:proofErr w:type="gramEnd"/>
+      <w:r>
+        <w:rPr>
+          <w:lang w:val="en-US"/>
+        </w:rPr>
+        <w:t xml:space="preserve"> clone ‘ followed by the URL that we already copied in step 1.</w:t>
       </w:r>
     </w:p>
     <w:p>
@@ -134,6 +148,189 @@
         </w:rPr>
         <w:t>Once cloning is completed, a copy of the remote repository will be available in the specified directory.</w:t>
       </w:r>
+    </w:p>
+    <w:p>
+      <w:pPr>
+        <w:rPr>
+          <w:lang w:val="en-US"/>
+        </w:rPr>
+      </w:pPr>
+    </w:p>
+    <w:p>
+      <w:pPr>
+        <w:rPr>
+          <w:lang w:val="en-US"/>
+        </w:rPr>
+      </w:pPr>
+      <w:r>
+        <w:rPr>
+          <w:lang w:val="en-US"/>
+        </w:rPr>
+        <w:t>Resources used for making this document:</w:t>
+      </w:r>
+      <w:r>
+        <w:rPr>
+          <w:lang w:val="en-US"/>
+        </w:rPr>
+        <w:br/>
+        <w:t>1.</w:t>
+      </w:r>
+      <w:r>
+        <w:rPr>
+          <w:lang w:val="en-US"/>
+        </w:rPr>
+        <w:t xml:space="preserve"> For Concepts of Git and terminologies:</w:t>
+      </w:r>
+      <w:r>
+        <w:rPr>
+          <w:lang w:val="en-US"/>
+        </w:rPr>
+        <w:br/>
+      </w:r>
+      <w:hyperlink r:id="rId4" w:history="1">
+        <w:r>
+          <w:rPr>
+            <w:rStyle w:val="Hyperlink"/>
+            <w:lang w:val="en-US"/>
+          </w:rPr>
+          <w:t>https://www.pluralsight.com/resources/blog/cloud/git-terms-explained</w:t>
+        </w:r>
+      </w:hyperlink>
+    </w:p>
+    <w:p>
+      <w:pPr>
+        <w:rPr>
+          <w:lang w:val="en-US"/>
+        </w:rPr>
+      </w:pPr>
+      <w:hyperlink r:id="rId5" w:history="1">
+        <w:r>
+          <w:rPr>
+            <w:rStyle w:val="Hyperlink"/>
+            <w:lang w:val="en-US"/>
+          </w:rPr>
+          <w:t>https://opensource.com/article/22/11/git-concepts</w:t>
+        </w:r>
+      </w:hyperlink>
+    </w:p>
+    <w:p>
+      <w:pPr>
+        <w:rPr>
+          <w:lang w:val="en-US"/>
+        </w:rPr>
+      </w:pPr>
+      <w:r>
+        <w:rPr>
+          <w:lang w:val="en-US"/>
+        </w:rPr>
+        <w:t xml:space="preserve">2. </w:t>
+      </w:r>
+      <w:r>
+        <w:rPr>
+          <w:lang w:val="en-US"/>
+        </w:rPr>
+        <w:t xml:space="preserve">Comparison of GitHub, GitLab and </w:t>
+      </w:r>
+      <w:proofErr w:type="spellStart"/>
+      <w:r>
+        <w:rPr>
+          <w:lang w:val="en-US"/>
+        </w:rPr>
+        <w:t>BitBucket</w:t>
+      </w:r>
+      <w:proofErr w:type="spellEnd"/>
+      <w:r>
+        <w:rPr>
+          <w:lang w:val="en-US"/>
+        </w:rPr>
+        <w:t>:</w:t>
+      </w:r>
+    </w:p>
+    <w:p>
+      <w:pPr>
+        <w:rPr>
+          <w:lang w:val="en-US"/>
+        </w:rPr>
+      </w:pPr>
+      <w:hyperlink r:id="rId6" w:history="1">
+        <w:r>
+          <w:rPr>
+            <w:rStyle w:val="Hyperlink"/>
+            <w:lang w:val="en-US"/>
+          </w:rPr>
+          <w:t>https://jelvix.com/blog/bitbucket-vs-github-vs-gitlab</w:t>
+        </w:r>
+      </w:hyperlink>
+    </w:p>
+    <w:p>
+      <w:pPr>
+        <w:rPr>
+          <w:lang w:val="en-US"/>
+        </w:rPr>
+      </w:pPr>
+      <w:r>
+        <w:rPr>
+          <w:lang w:val="en-US"/>
+        </w:rPr>
+        <w:t xml:space="preserve">3. Industrial </w:t>
+      </w:r>
+      <w:r>
+        <w:rPr>
+          <w:lang w:val="en-US"/>
+        </w:rPr>
+        <w:t>practices of using Git:</w:t>
+      </w:r>
+    </w:p>
+    <w:p>
+      <w:pPr>
+        <w:rPr>
+          <w:lang w:val="en-US"/>
+        </w:rPr>
+      </w:pPr>
+      <w:hyperlink r:id="rId7" w:history="1">
+        <w:r>
+          <w:rPr>
+            <w:rStyle w:val="Hyperlink"/>
+            <w:lang w:val="en-US"/>
+          </w:rPr>
+          <w:t>h</w:t>
+        </w:r>
+        <w:r>
+          <w:rPr>
+            <w:rStyle w:val="Hyperlink"/>
+            <w:lang w:val="en-US"/>
+          </w:rPr>
+          <w:t>t</w:t>
+        </w:r>
+        <w:r>
+          <w:rPr>
+            <w:rStyle w:val="Hyperlink"/>
+            <w:lang w:val="en-US"/>
+          </w:rPr>
+          <w:t>tps://www.codementor.io/@victor_hazbun/professional-git-workflow-reek8ckv8</w:t>
+        </w:r>
+      </w:hyperlink>
+    </w:p>
+    <w:p>
+      <w:pPr>
+        <w:rPr>
+          <w:lang w:val="en-US"/>
+        </w:rPr>
+      </w:pPr>
+    </w:p>
+    <w:p>
+      <w:pPr>
+        <w:rPr>
+          <w:lang w:val="en-US"/>
+        </w:rPr>
+      </w:pPr>
+    </w:p>
+    <w:p>
+      <w:pPr>
+        <w:rPr>
+          <w:lang w:val="en-US"/>
+        </w:rPr>
+      </w:pPr>
     </w:p>
     <w:sectPr>
       <w:pgSz w:w="11906" w:h="16838"/>
@@ -573,6 +770,41 @@
     <w:semiHidden/>
     <w:unhideWhenUsed/>
   </w:style>
+  <w:style w:type="character" w:styleId="Hyperlink">
+    <w:name w:val="Hyperlink"/>
+    <w:basedOn w:val="DefaultParagraphFont"/>
+    <w:uiPriority w:val="99"/>
+    <w:unhideWhenUsed/>
+    <w:rsid w:val="00D050CE"/>
+    <w:rPr>
+      <w:color w:val="0563C1" w:themeColor="hyperlink"/>
+      <w:u w:val="single"/>
+    </w:rPr>
+  </w:style>
+  <w:style w:type="character" w:styleId="UnresolvedMention">
+    <w:name w:val="Unresolved Mention"/>
+    <w:basedOn w:val="DefaultParagraphFont"/>
+    <w:uiPriority w:val="99"/>
+    <w:semiHidden/>
+    <w:unhideWhenUsed/>
+    <w:rsid w:val="00D050CE"/>
+    <w:rPr>
+      <w:color w:val="605E5C"/>
+      <w:shd w:val="clear" w:color="auto" w:fill="E1DFDD"/>
+    </w:rPr>
+  </w:style>
+  <w:style w:type="character" w:styleId="FollowedHyperlink">
+    <w:name w:val="FollowedHyperlink"/>
+    <w:basedOn w:val="DefaultParagraphFont"/>
+    <w:uiPriority w:val="99"/>
+    <w:semiHidden/>
+    <w:unhideWhenUsed/>
+    <w:rsid w:val="00853974"/>
+    <w:rPr>
+      <w:color w:val="954F72" w:themeColor="followedHyperlink"/>
+      <w:u w:val="single"/>
+    </w:rPr>
+  </w:style>
 </w:styles>
 </file>
 

</xml_diff>